<commit_message>
aktualizace fotek a dokumentací
</commit_message>
<xml_diff>
--- a/Modules/PowerSupply/BATPOWER04C/DOC/SRC/BATPOWER04C.cs.docx
+++ b/Modules/PowerSupply/BATPOWER04C/DOC/SRC/BATPOWER04C.cs.docx
@@ -40,58 +40,40 @@
           <w:noProof/>
         </w:rPr>
       </w:pPr>
-    </w:p>
-    <w:p>
-      <w:pPr>
-        <w:jc w:val="center"/>
-      </w:pPr>
       <w:r>
         <w:rPr>
           <w:noProof/>
         </w:rPr>
-        <w:drawing>
-          <wp:inline distT="0" distB="0" distL="0" distR="0" wp14:anchorId="3064257D" wp14:editId="2F65EE00">
-            <wp:extent cx="2438400" cy="2438400"/>
-            <wp:effectExtent l="0" t="0" r="0" b="0"/>
-            <wp:docPr id="6" name="Obrázek 6"/>
-            <wp:cNvGraphicFramePr>
-              <a:graphicFrameLocks xmlns:a="http://schemas.openxmlformats.org/drawingml/2006/main" noChangeAspect="1"/>
-            </wp:cNvGraphicFramePr>
-            <a:graphic xmlns:a="http://schemas.openxmlformats.org/drawingml/2006/main">
-              <a:graphicData uri="http://schemas.openxmlformats.org/drawingml/2006/picture">
-                <pic:pic xmlns:pic="http://schemas.openxmlformats.org/drawingml/2006/picture">
-                  <pic:nvPicPr>
-                    <pic:cNvPr id="1" name=""/>
-                    <pic:cNvPicPr/>
-                  </pic:nvPicPr>
-                  <pic:blipFill rotWithShape="1">
-                    <a:blip r:embed="rId7"/>
-                    <a:srcRect l="28178" t="3597" r="27835" b="4316"/>
-                    <a:stretch/>
-                  </pic:blipFill>
-                  <pic:spPr bwMode="auto">
-                    <a:xfrm>
-                      <a:off x="0" y="0"/>
-                      <a:ext cx="2438400" cy="2438400"/>
-                    </a:xfrm>
-                    <a:prstGeom prst="rect">
-                      <a:avLst/>
-                    </a:prstGeom>
-                    <a:ln>
-                      <a:noFill/>
-                    </a:ln>
-                    <a:extLst>
-                      <a:ext uri="{53640926-AAD7-44D8-BBD7-CCE9431645EC}">
-                        <a14:shadowObscured xmlns:a14="http://schemas.microsoft.com/office/drawing/2010/main"/>
-                      </a:ext>
-                    </a:extLst>
-                  </pic:spPr>
-                </pic:pic>
-              </a:graphicData>
-            </a:graphic>
-          </wp:inline>
-        </w:drawing>
+        <w:pict>
+          <v:shapetype id="_x0000_t75" coordsize="21600,21600" o:spt="75" o:preferrelative="t" path="m@4@5l@4@11@9@11@9@5xe" filled="f" stroked="f">
+            <v:stroke joinstyle="miter"/>
+            <v:formulas>
+              <v:f eqn="if lineDrawn pixelLineWidth 0"/>
+              <v:f eqn="sum @0 1 0"/>
+              <v:f eqn="sum 0 0 @1"/>
+              <v:f eqn="prod @2 1 2"/>
+              <v:f eqn="prod @3 21600 pixelWidth"/>
+              <v:f eqn="prod @3 21600 pixelHeight"/>
+              <v:f eqn="sum @0 0 1"/>
+              <v:f eqn="prod @6 1 2"/>
+              <v:f eqn="prod @7 21600 pixelWidth"/>
+              <v:f eqn="sum @8 21600 0"/>
+              <v:f eqn="prod @7 21600 pixelHeight"/>
+              <v:f eqn="sum @10 21600 0"/>
+            </v:formulas>
+            <v:path o:extrusionok="f" gradientshapeok="t" o:connecttype="rect"/>
+            <o:lock v:ext="edit" aspectratio="t"/>
+          </v:shapetype>
+          <v:shape id="_x0000_i1025" type="#_x0000_t75" style="width:172.5pt;height:170.25pt">
+            <v:imagedata r:id="rId7" o:title="BATPOWER04C_Top_Big" croptop="4242f" cropbottom="5501f" cropleft="4445f" cropright="4669f"/>
+          </v:shape>
+        </w:pict>
       </w:r>
+    </w:p>
+    <w:p>
+      <w:pPr>
+        <w:jc w:val="center"/>
+      </w:pPr>
     </w:p>
     <w:p/>
     <w:p/>
@@ -207,6 +189,76 @@
           </w:p>
         </w:tc>
       </w:tr>
+      <w:tr>
+        <w:tc>
+          <w:tcPr>
+            <w:tcW w:w="3259" w:type="dxa"/>
+            <w:tcBorders>
+              <w:top w:val="single" w:sz="12" w:space="0" w:color="auto"/>
+              <w:left w:val="single" w:sz="12" w:space="0" w:color="auto"/>
+              <w:bottom w:val="single" w:sz="12" w:space="0" w:color="auto"/>
+            </w:tcBorders>
+            <w:vAlign w:val="center"/>
+          </w:tcPr>
+          <w:p>
+            <w:pPr>
+              <w:rPr>
+                <w:bCs/>
+              </w:rPr>
+            </w:pPr>
+            <w:bookmarkStart w:id="0" w:name="_GoBack" w:colFirst="0" w:colLast="1"/>
+            <w:r>
+              <w:rPr>
+                <w:bCs/>
+              </w:rPr>
+              <w:t>Integrovaný obvod</w:t>
+            </w:r>
+          </w:p>
+        </w:tc>
+        <w:tc>
+          <w:tcPr>
+            <w:tcW w:w="3259" w:type="dxa"/>
+            <w:tcBorders>
+              <w:top w:val="single" w:sz="12" w:space="0" w:color="auto"/>
+              <w:bottom w:val="single" w:sz="12" w:space="0" w:color="auto"/>
+            </w:tcBorders>
+            <w:vAlign w:val="center"/>
+          </w:tcPr>
+          <w:p>
+            <w:pPr>
+              <w:rPr>
+                <w:bCs/>
+              </w:rPr>
+            </w:pPr>
+            <w:r>
+              <w:rPr>
+                <w:bCs/>
+              </w:rPr>
+              <w:t>LM3485</w:t>
+            </w:r>
+          </w:p>
+        </w:tc>
+        <w:tc>
+          <w:tcPr>
+            <w:tcW w:w="3260" w:type="dxa"/>
+            <w:tcBorders>
+              <w:top w:val="single" w:sz="12" w:space="0" w:color="auto"/>
+              <w:bottom w:val="single" w:sz="12" w:space="0" w:color="auto"/>
+              <w:right w:val="single" w:sz="12" w:space="0" w:color="auto"/>
+            </w:tcBorders>
+            <w:vAlign w:val="center"/>
+          </w:tcPr>
+          <w:p>
+            <w:pPr>
+              <w:rPr>
+                <w:b/>
+                <w:bCs/>
+              </w:rPr>
+            </w:pPr>
+          </w:p>
+        </w:tc>
+      </w:tr>
+      <w:bookmarkEnd w:id="0"/>
       <w:tr>
         <w:tc>
           <w:tcPr>
@@ -2332,8 +2384,6 @@
                 <w:szCs w:val="22"/>
               </w:rPr>
             </w:pPr>
-            <w:bookmarkStart w:id="0" w:name="_GoBack"/>
-            <w:bookmarkEnd w:id="0"/>
             <w:r>
               <w:rPr>
                 <w:rFonts w:ascii="Calibri" w:hAnsi="Calibri"/>
@@ -3886,7 +3936,7 @@
       <w:rPr>
         <w:noProof/>
       </w:rPr>
-      <w:t>2015-09-30</w:t>
+      <w:t>2015-11-13</w:t>
     </w:r>
     <w:r>
       <w:fldChar w:fldCharType="end"/>
@@ -3937,7 +3987,7 @@
         <w:rStyle w:val="slostrnky"/>
         <w:noProof/>
       </w:rPr>
-      <w:t>2</w:t>
+      <w:t>3</w:t>
     </w:r>
     <w:r>
       <w:rPr>

</xml_diff>